<commit_message>
brak wykonczenia i podtonow
</commit_message>
<xml_diff>
--- a/opis tabel.docx
+++ b/opis tabel.docx
@@ -63,39 +63,11 @@
     <w:p>
       <w:proofErr w:type="spellStart"/>
       <w:r>
-        <w:t>Undertones</w:t>
+        <w:t>CoverageLevel</w:t>
       </w:r>
       <w:proofErr w:type="spellEnd"/>
       <w:r>
-        <w:t xml:space="preserve"> – informacje od dostępnych </w:t>
-      </w:r>
-      <w:proofErr w:type="spellStart"/>
-      <w:r>
-        <w:t>podtonach</w:t>
-      </w:r>
-      <w:proofErr w:type="spellEnd"/>
-      <w:r>
-        <w:t xml:space="preserve"> korektorów i podkładów</w:t>
-      </w:r>
-    </w:p>
-    <w:p>
-      <w:proofErr w:type="spellStart"/>
-      <w:r>
-        <w:t>CoverageLevel</w:t>
-      </w:r>
-      <w:proofErr w:type="spellEnd"/>
-      <w:r>
         <w:t xml:space="preserve"> – informacje o dostępnych poziomach krycia kosmetyków</w:t>
-      </w:r>
-    </w:p>
-    <w:p>
-      <w:proofErr w:type="spellStart"/>
-      <w:r>
-        <w:t>Finish</w:t>
-      </w:r>
-      <w:proofErr w:type="spellEnd"/>
-      <w:r>
-        <w:t xml:space="preserve"> – informacje o dostępnym wykończeniu kosmetyków</w:t>
       </w:r>
     </w:p>
     <w:p>

</xml_diff>